<commit_message>
add: relatos da aula 18/03
</commit_message>
<xml_diff>
--- a/daily/daily.docx
+++ b/daily/daily.docx
@@ -573,6 +573,88 @@
           <w:szCs w:val="22"/>
           <w:lang w:val="pt-BR"/>
         </w:rPr>
+        <w:t>13</w:t>
+      </w:r>
+      <w:r>
+        <w:rPr>
+          <w:rFonts w:ascii="Calibri" w:eastAsia="Calibri" w:hAnsi="Calibri" w:cs="Calibri"/>
+          <w:b/>
+          <w:bCs/>
+          <w:sz w:val="22"/>
+          <w:szCs w:val="22"/>
+          <w:lang w:val="pt-BR"/>
+        </w:rPr>
+        <w:t>/03 –</w:t>
+      </w:r>
+    </w:p>
+    <w:p>
+      <w:pPr>
+        <w:rPr>
+          <w:rFonts w:ascii="Calibri" w:eastAsia="Calibri" w:hAnsi="Calibri" w:cs="Calibri"/>
+          <w:sz w:val="22"/>
+          <w:szCs w:val="22"/>
+          <w:lang w:val="pt-BR"/>
+        </w:rPr>
+      </w:pPr>
+      <w:r>
+        <w:rPr>
+          <w:rFonts w:ascii="Calibri" w:eastAsia="Calibri" w:hAnsi="Calibri" w:cs="Calibri"/>
+          <w:sz w:val="22"/>
+          <w:szCs w:val="22"/>
+          <w:lang w:val="pt-BR"/>
+        </w:rPr>
+        <w:t>Nesta aula, decidimos que o Figma seria feito de uma forma muito mais fácil usando os componentes da biblioteca BootStrap, assim, não precisaríamos fazer do zero e conseguiríamos terminar os mockups muito mais rápido.</w:t>
+      </w:r>
+    </w:p>
+    <w:p>
+      <w:pPr>
+        <w:rPr>
+          <w:rFonts w:ascii="Calibri" w:eastAsia="Calibri" w:hAnsi="Calibri" w:cs="Calibri"/>
+          <w:sz w:val="22"/>
+          <w:szCs w:val="22"/>
+          <w:lang w:val="pt-BR"/>
+        </w:rPr>
+      </w:pPr>
+      <w:r>
+        <w:rPr>
+          <w:rFonts w:ascii="Calibri" w:eastAsia="Calibri" w:hAnsi="Calibri" w:cs="Calibri"/>
+          <w:sz w:val="22"/>
+          <w:szCs w:val="22"/>
+          <w:lang w:val="pt-BR"/>
+        </w:rPr>
+        <w:t>Seguindo nesta linha do Figma, o Xuxa me pediu ajuda pois não sabia como mexer no figma e eu ajudei ele nesta aula inteira. Achei muito bacana ensinar ele pois é um aluno que não obtinha conhecimento algum no Figma e, depois que mostrei como funciona, no fim da aula ele já estava fazendo seus próprios componentes. Gostei muito de como consegui trazer conhecimento para meu colega, foi gratificante vê-lo fazendo sozinho depois que mostrei como funciona.</w:t>
+      </w:r>
+    </w:p>
+    <w:p>
+      <w:pPr>
+        <w:rPr>
+          <w:rFonts w:ascii="Calibri" w:eastAsia="Calibri" w:hAnsi="Calibri" w:cs="Calibri"/>
+          <w:sz w:val="22"/>
+          <w:szCs w:val="22"/>
+          <w:lang w:val="pt-BR"/>
+        </w:rPr>
+      </w:pPr>
+    </w:p>
+    <w:p>
+      <w:pPr>
+        <w:rPr>
+          <w:rFonts w:ascii="Calibri" w:eastAsia="Calibri" w:hAnsi="Calibri" w:cs="Calibri"/>
+          <w:b/>
+          <w:bCs/>
+          <w:sz w:val="22"/>
+          <w:szCs w:val="22"/>
+          <w:lang w:val="pt-BR"/>
+        </w:rPr>
+      </w:pPr>
+      <w:r>
+        <w:rPr>
+          <w:rFonts w:ascii="Calibri" w:eastAsia="Calibri" w:hAnsi="Calibri" w:cs="Calibri"/>
+          <w:b/>
+          <w:bCs/>
+          <w:sz w:val="22"/>
+          <w:szCs w:val="22"/>
+          <w:lang w:val="pt-BR"/>
+        </w:rPr>
         <w:t>1</w:t>
       </w:r>
       <w:r>
@@ -584,7 +666,7 @@
           <w:szCs w:val="22"/>
           <w:lang w:val="pt-BR"/>
         </w:rPr>
-        <w:t>3</w:t>
+        <w:t>8</w:t>
       </w:r>
       <w:r>
         <w:rPr>
@@ -614,27 +696,113 @@
           <w:szCs w:val="22"/>
           <w:lang w:val="pt-BR"/>
         </w:rPr>
-        <w:t>Nesta aula, decidimos que o Figma seria feito de uma forma muito mais fácil usando os componentes da biblioteca BootStrap, assim, não precisaríamos fazer do zero e conseguiríamos terminar os mockups muito mais rápido.</w:t>
-      </w:r>
-    </w:p>
-    <w:p>
-      <w:pPr>
-        <w:rPr>
-          <w:rFonts w:ascii="Calibri" w:eastAsia="Calibri" w:hAnsi="Calibri" w:cs="Calibri"/>
-          <w:sz w:val="22"/>
-          <w:szCs w:val="22"/>
-          <w:lang w:val="pt-BR"/>
-        </w:rPr>
-      </w:pPr>
-      <w:r>
-        <w:rPr>
-          <w:rFonts w:ascii="Calibri" w:eastAsia="Calibri" w:hAnsi="Calibri" w:cs="Calibri"/>
-          <w:sz w:val="22"/>
-          <w:szCs w:val="22"/>
-          <w:lang w:val="pt-BR"/>
-        </w:rPr>
-        <w:t>Seguindo nesta linha do Figma, o Xuxa me pediu ajuda pois não sabia como mexer no figma e eu ajudei ele nesta aula inteira. Achei muito bacana ensinar ele pois é um aluno que não obtinha conhecimento algum no Figma e, depois que mostrei como funciona, no fim da aula ele já estava fazendo seus próprios componentes. Gostei muito de como consegui trazer conhecimento para meu colega, foi gratificante vê-lo fazendo sozinho depois que mostrei como funciona.</w:t>
-      </w:r>
+        <w:t>Nesta aula, apresentamos os mockups do figma para o stakeholder (fernanda), buscando saber a opinião dela, pedimos as opiniões dela sobre como está indo o andamento do design do projeto e perguntamos algumas dúvidas que apareceram durante o desenvolvimento dele.</w:t>
+      </w:r>
+    </w:p>
+    <w:p>
+      <w:pPr>
+        <w:rPr>
+          <w:rFonts w:ascii="Calibri" w:eastAsia="Calibri" w:hAnsi="Calibri" w:cs="Calibri"/>
+          <w:sz w:val="22"/>
+          <w:szCs w:val="22"/>
+          <w:lang w:val="pt-BR"/>
+        </w:rPr>
+      </w:pPr>
+      <w:r>
+        <w:rPr>
+          <w:rFonts w:ascii="Calibri" w:eastAsia="Calibri" w:hAnsi="Calibri" w:cs="Calibri"/>
+          <w:sz w:val="22"/>
+          <w:szCs w:val="22"/>
+          <w:lang w:val="pt-BR"/>
+        </w:rPr>
+        <w:t>Um exemplo de pergunta é se os professores serão determinados semanalmente ou por aula. Essa questão é importante pois dependendo da pergunta, mudará o banco de dados, visto que sairia de turma para aula.</w:t>
+      </w:r>
+      <w:r>
+        <w:rPr>
+          <w:rFonts w:ascii="Calibri" w:eastAsia="Calibri" w:hAnsi="Calibri" w:cs="Calibri"/>
+          <w:sz w:val="22"/>
+          <w:szCs w:val="22"/>
+          <w:lang w:val="pt-BR"/>
+        </w:rPr>
+        <w:t xml:space="preserve"> </w:t>
+      </w:r>
+    </w:p>
+    <w:p>
+      <w:pPr>
+        <w:rPr>
+          <w:rFonts w:ascii="Calibri" w:eastAsia="Calibri" w:hAnsi="Calibri" w:cs="Calibri"/>
+          <w:sz w:val="22"/>
+          <w:szCs w:val="22"/>
+          <w:lang w:val="pt-BR"/>
+        </w:rPr>
+      </w:pPr>
+      <w:r>
+        <w:rPr>
+          <w:rFonts w:ascii="Calibri" w:eastAsia="Calibri" w:hAnsi="Calibri" w:cs="Calibri"/>
+          <w:sz w:val="22"/>
+          <w:szCs w:val="22"/>
+          <w:lang w:val="pt-BR"/>
+        </w:rPr>
+        <w:t>Descobrimos que será por semana, visto que o plano do professor feito por semana é seguido e, caso ocorra algum aluno solicitando aula em cima da hora, ele é encaixado mas o plano é mantido o mesmo.</w:t>
+      </w:r>
+    </w:p>
+    <w:p>
+      <w:pPr>
+        <w:rPr>
+          <w:rFonts w:ascii="Calibri" w:eastAsia="Calibri" w:hAnsi="Calibri" w:cs="Calibri"/>
+          <w:sz w:val="22"/>
+          <w:szCs w:val="22"/>
+          <w:lang w:val="pt-BR"/>
+        </w:rPr>
+      </w:pPr>
+      <w:r>
+        <w:rPr>
+          <w:rFonts w:ascii="Calibri" w:eastAsia="Calibri" w:hAnsi="Calibri" w:cs="Calibri"/>
+          <w:sz w:val="22"/>
+          <w:szCs w:val="22"/>
+          <w:lang w:val="pt-BR"/>
+        </w:rPr>
+        <w:t xml:space="preserve">Ela sugeriu uma série de coisas, desde dúvidas pertinentes ao calendário até colocações sobre alunos, por exemplo, citou que poderia ser implementado juntamente com as informações da aula uma linha </w:t>
+      </w:r>
+      <w:r>
+        <w:rPr>
+          <w:rFonts w:ascii="Calibri" w:eastAsia="Calibri" w:hAnsi="Calibri" w:cs="Calibri"/>
+          <w:sz w:val="22"/>
+          <w:szCs w:val="22"/>
+          <w:lang w:val="pt-BR"/>
+        </w:rPr>
+        <w:lastRenderedPageBreak/>
+        <w:t>que retrata os alunos que participarão da aula. Assim conseguem sincronizar com amigos que terão a mesma aula para marcar de aparecer 1h antes, ou alugar uma quadra para jogar depois, etc...</w:t>
+      </w:r>
+    </w:p>
+    <w:p>
+      <w:pPr>
+        <w:rPr>
+          <w:rFonts w:ascii="Calibri" w:eastAsia="Calibri" w:hAnsi="Calibri" w:cs="Calibri"/>
+          <w:sz w:val="22"/>
+          <w:szCs w:val="22"/>
+          <w:lang w:val="pt-BR"/>
+        </w:rPr>
+      </w:pPr>
+      <w:r>
+        <w:rPr>
+          <w:rFonts w:ascii="Calibri" w:eastAsia="Calibri" w:hAnsi="Calibri" w:cs="Calibri"/>
+          <w:sz w:val="22"/>
+          <w:szCs w:val="22"/>
+          <w:lang w:val="pt-BR"/>
+        </w:rPr>
+        <w:t>Pretendemos, no próximo encontro com o stakeholder, estar com o sistema já iniciado, com o administrador podendo criar, editar turmas, visualizar o calendário e designar turmas para o professor. Nos comprometemos a fazer isso e apresentar para ela, para poder ver o progresso que o projeto teve.</w:t>
+      </w:r>
+    </w:p>
+    <w:p>
+      <w:pPr>
+        <w:rPr>
+          <w:rFonts w:ascii="Calibri" w:eastAsia="Calibri" w:hAnsi="Calibri" w:cs="Calibri"/>
+          <w:sz w:val="22"/>
+          <w:szCs w:val="22"/>
+          <w:lang w:val="pt-BR"/>
+        </w:rPr>
+      </w:pPr>
     </w:p>
     <w:p>
       <w:pPr>

</xml_diff>

<commit_message>
add: relatos do dia 20/03
</commit_message>
<xml_diff>
--- a/daily/daily.docx
+++ b/daily/daily.docx
@@ -655,18 +655,7 @@
           <w:szCs w:val="22"/>
           <w:lang w:val="pt-BR"/>
         </w:rPr>
-        <w:t>1</w:t>
-      </w:r>
-      <w:r>
-        <w:rPr>
-          <w:rFonts w:ascii="Calibri" w:eastAsia="Calibri" w:hAnsi="Calibri" w:cs="Calibri"/>
-          <w:b/>
-          <w:bCs/>
-          <w:sz w:val="22"/>
-          <w:szCs w:val="22"/>
-          <w:lang w:val="pt-BR"/>
-        </w:rPr>
-        <w:t>8</w:t>
+        <w:t>18</w:t>
       </w:r>
       <w:r>
         <w:rPr>
@@ -793,6 +782,174 @@
         </w:rPr>
         <w:t>Pretendemos, no próximo encontro com o stakeholder, estar com o sistema já iniciado, com o administrador podendo criar, editar turmas, visualizar o calendário e designar turmas para o professor. Nos comprometemos a fazer isso e apresentar para ela, para poder ver o progresso que o projeto teve.</w:t>
       </w:r>
+    </w:p>
+    <w:p>
+      <w:pPr>
+        <w:rPr>
+          <w:rFonts w:ascii="Calibri" w:eastAsia="Calibri" w:hAnsi="Calibri" w:cs="Calibri"/>
+          <w:sz w:val="22"/>
+          <w:szCs w:val="22"/>
+          <w:lang w:val="pt-BR"/>
+        </w:rPr>
+      </w:pPr>
+    </w:p>
+    <w:p>
+      <w:pPr>
+        <w:rPr>
+          <w:rFonts w:ascii="Calibri" w:eastAsia="Calibri" w:hAnsi="Calibri" w:cs="Calibri"/>
+          <w:b/>
+          <w:bCs/>
+          <w:sz w:val="22"/>
+          <w:szCs w:val="22"/>
+          <w:lang w:val="pt-BR"/>
+        </w:rPr>
+      </w:pPr>
+      <w:r>
+        <w:rPr>
+          <w:rFonts w:ascii="Calibri" w:eastAsia="Calibri" w:hAnsi="Calibri" w:cs="Calibri"/>
+          <w:b/>
+          <w:bCs/>
+          <w:sz w:val="22"/>
+          <w:szCs w:val="22"/>
+          <w:lang w:val="pt-BR"/>
+        </w:rPr>
+        <w:t>20</w:t>
+      </w:r>
+      <w:r>
+        <w:rPr>
+          <w:rFonts w:ascii="Calibri" w:eastAsia="Calibri" w:hAnsi="Calibri" w:cs="Calibri"/>
+          <w:b/>
+          <w:bCs/>
+          <w:sz w:val="22"/>
+          <w:szCs w:val="22"/>
+          <w:lang w:val="pt-BR"/>
+        </w:rPr>
+        <w:t>/03 –</w:t>
+      </w:r>
+    </w:p>
+    <w:p>
+      <w:pPr>
+        <w:rPr>
+          <w:rFonts w:ascii="Calibri" w:eastAsia="Calibri" w:hAnsi="Calibri" w:cs="Calibri"/>
+          <w:sz w:val="22"/>
+          <w:szCs w:val="22"/>
+          <w:lang w:val="pt-BR"/>
+        </w:rPr>
+      </w:pPr>
+      <w:r>
+        <w:rPr>
+          <w:rFonts w:ascii="Calibri" w:eastAsia="Calibri" w:hAnsi="Calibri" w:cs="Calibri"/>
+          <w:sz w:val="22"/>
+          <w:szCs w:val="22"/>
+          <w:lang w:val="pt-BR"/>
+        </w:rPr>
+        <w:t>Fizemos a retro (retrospectiva da sprint), apontando os pontos positivos e negativos, além de ideias de como poderíamos ter feito diferente e o que devemos fazer daqui para frente.</w:t>
+      </w:r>
+    </w:p>
+    <w:p>
+      <w:pPr>
+        <w:rPr>
+          <w:rFonts w:ascii="Calibri" w:eastAsia="Calibri" w:hAnsi="Calibri" w:cs="Calibri"/>
+          <w:sz w:val="22"/>
+          <w:szCs w:val="22"/>
+          <w:lang w:val="pt-BR"/>
+        </w:rPr>
+      </w:pPr>
+      <w:r>
+        <w:rPr>
+          <w:rFonts w:ascii="Calibri" w:eastAsia="Calibri" w:hAnsi="Calibri" w:cs="Calibri"/>
+          <w:sz w:val="22"/>
+          <w:szCs w:val="22"/>
+          <w:lang w:val="pt-BR"/>
+        </w:rPr>
+        <w:t>Faltou organização geral do projeto.</w:t>
+      </w:r>
+    </w:p>
+    <w:p>
+      <w:pPr>
+        <w:rPr>
+          <w:rFonts w:ascii="Calibri" w:eastAsia="Calibri" w:hAnsi="Calibri" w:cs="Calibri"/>
+          <w:sz w:val="22"/>
+          <w:szCs w:val="22"/>
+          <w:lang w:val="pt-BR"/>
+        </w:rPr>
+      </w:pPr>
+      <w:r>
+        <w:rPr>
+          <w:rFonts w:ascii="Calibri" w:eastAsia="Calibri" w:hAnsi="Calibri" w:cs="Calibri"/>
+          <w:sz w:val="22"/>
+          <w:szCs w:val="22"/>
+          <w:lang w:val="pt-BR"/>
+        </w:rPr>
+        <w:t xml:space="preserve">Houve boa proatividade no geral, contribuindo </w:t>
+      </w:r>
+      <w:r>
+        <w:rPr>
+          <w:rFonts w:ascii="Calibri" w:eastAsia="Calibri" w:hAnsi="Calibri" w:cs="Calibri"/>
+          <w:sz w:val="22"/>
+          <w:szCs w:val="22"/>
+          <w:lang w:val="pt-BR"/>
+        </w:rPr>
+        <w:t>positivamente para entregarmos tudo que devia ser entregue.</w:t>
+      </w:r>
+    </w:p>
+    <w:p>
+      <w:pPr>
+        <w:rPr>
+          <w:rFonts w:ascii="Calibri" w:eastAsia="Calibri" w:hAnsi="Calibri" w:cs="Calibri"/>
+          <w:sz w:val="22"/>
+          <w:szCs w:val="22"/>
+          <w:lang w:val="pt-BR"/>
+        </w:rPr>
+      </w:pPr>
+      <w:r>
+        <w:rPr>
+          <w:rFonts w:ascii="Calibri" w:eastAsia="Calibri" w:hAnsi="Calibri" w:cs="Calibri"/>
+          <w:sz w:val="22"/>
+          <w:szCs w:val="22"/>
+          <w:lang w:val="pt-BR"/>
+        </w:rPr>
+        <w:t>Fizemos a planning do projeto, foi definido que nessa squad buscaremos possibilitar o usuário a visualizar o calendário,  criar/editar turmas, cadastrar/editar professor e visualizar todos os professores, todos estes sendo administrador. Além disso, também foi definido terminar o banco de dados do projeto.</w:t>
+      </w:r>
+    </w:p>
+    <w:p>
+      <w:pPr>
+        <w:rPr>
+          <w:rFonts w:ascii="Calibri" w:eastAsia="Calibri" w:hAnsi="Calibri" w:cs="Calibri"/>
+          <w:sz w:val="22"/>
+          <w:szCs w:val="22"/>
+          <w:lang w:val="pt-BR"/>
+        </w:rPr>
+      </w:pPr>
+      <w:r>
+        <w:rPr>
+          <w:rFonts w:ascii="Calibri" w:eastAsia="Calibri" w:hAnsi="Calibri" w:cs="Calibri"/>
+          <w:sz w:val="22"/>
+          <w:szCs w:val="22"/>
+          <w:lang w:val="pt-BR"/>
+        </w:rPr>
+        <w:t>Decidimos separar em 3 squads para desenvolvimento no projeto, cada squad terá a sua user storie para entregar, divididos entre tela para turmas, professores e calendário.</w:t>
+      </w:r>
+    </w:p>
+    <w:p>
+      <w:pPr>
+        <w:rPr>
+          <w:rFonts w:ascii="Calibri" w:eastAsia="Calibri" w:hAnsi="Calibri" w:cs="Calibri"/>
+          <w:sz w:val="22"/>
+          <w:szCs w:val="22"/>
+          <w:lang w:val="pt-BR"/>
+        </w:rPr>
+      </w:pPr>
+    </w:p>
+    <w:p>
+      <w:pPr>
+        <w:rPr>
+          <w:rFonts w:ascii="Calibri" w:eastAsia="Calibri" w:hAnsi="Calibri" w:cs="Calibri"/>
+          <w:sz w:val="22"/>
+          <w:szCs w:val="22"/>
+          <w:lang w:val="pt-BR"/>
+        </w:rPr>
+      </w:pPr>
     </w:p>
     <w:p>
       <w:pPr>

</xml_diff>

<commit_message>
add: daily de 27/03
</commit_message>
<xml_diff>
--- a/daily/daily.docx
+++ b/daily/daily.docx
@@ -1,6 +1,6 @@
 
 <file path=word/document.xml><?xml version="1.0" encoding="utf-8"?>
-<w:document xmlns:wpc="http://schemas.microsoft.com/office/word/2010/wordprocessingCanvas" xmlns:cx="http://schemas.microsoft.com/office/drawing/2014/chartex" xmlns:cx1="http://schemas.microsoft.com/office/drawing/2015/9/8/chartex" xmlns:cx2="http://schemas.microsoft.com/office/drawing/2015/10/21/chartex" xmlns:cx3="http://schemas.microsoft.com/office/drawing/2016/5/9/chartex" xmlns:cx4="http://schemas.microsoft.com/office/drawing/2016/5/10/chartex" xmlns:cx5="http://schemas.microsoft.com/office/drawing/2016/5/11/chartex" xmlns:cx6="http://schemas.microsoft.com/office/drawing/2016/5/12/chartex" xmlns:cx7="http://schemas.microsoft.com/office/drawing/2016/5/13/chartex" xmlns:cx8="http://schemas.microsoft.com/office/drawing/2016/5/14/chartex" xmlns:mc="http://schemas.openxmlformats.org/markup-compatibility/2006" xmlns:aink="http://schemas.microsoft.com/office/drawing/2016/ink" xmlns:am3d="http://schemas.microsoft.com/office/drawing/2017/model3d" xmlns:o="urn:schemas-microsoft-com:office:office" xmlns:oel="http://schemas.microsoft.com/office/2019/extlst" xmlns:r="http://schemas.openxmlformats.org/officeDocument/2006/relationships" xmlns:m="http://schemas.openxmlformats.org/officeDocument/2006/math" xmlns:v="urn:schemas-microsoft-com:vml" xmlns:wp14="http://schemas.microsoft.com/office/word/2010/wordprocessingDrawing" xmlns:wp="http://schemas.openxmlformats.org/drawingml/2006/wordprocessingDrawing" xmlns:w10="urn:schemas-microsoft-com:office:word" xmlns:w="http://schemas.openxmlformats.org/wordprocessingml/2006/main" xmlns:w14="http://schemas.microsoft.com/office/word/2010/wordml" xmlns:w15="http://schemas.microsoft.com/office/word/2012/wordml" xmlns:w16cex="http://schemas.microsoft.com/office/word/2018/wordml/cex" xmlns:w16cid="http://schemas.microsoft.com/office/word/2016/wordml/cid" xmlns:w16="http://schemas.microsoft.com/office/word/2018/wordml" xmlns:w16sdtdh="http://schemas.microsoft.com/office/word/2020/wordml/sdtdatahash" xmlns:w16se="http://schemas.microsoft.com/office/word/2015/wordml/symex" xmlns:wpg="http://schemas.microsoft.com/office/word/2010/wordprocessingGroup" xmlns:wpi="http://schemas.microsoft.com/office/word/2010/wordprocessingInk" xmlns:wne="http://schemas.microsoft.com/office/word/2006/wordml" xmlns:wps="http://schemas.microsoft.com/office/word/2010/wordprocessingShape" mc:Ignorable="w14 w15 w16se w16cid w16 w16cex w16sdtdh wp14">
+<w:document xmlns:wpc="http://schemas.microsoft.com/office/word/2010/wordprocessingCanvas" xmlns:cx="http://schemas.microsoft.com/office/drawing/2014/chartex" xmlns:cx1="http://schemas.microsoft.com/office/drawing/2015/9/8/chartex" xmlns:cx2="http://schemas.microsoft.com/office/drawing/2015/10/21/chartex" xmlns:cx3="http://schemas.microsoft.com/office/drawing/2016/5/9/chartex" xmlns:cx4="http://schemas.microsoft.com/office/drawing/2016/5/10/chartex" xmlns:cx5="http://schemas.microsoft.com/office/drawing/2016/5/11/chartex" xmlns:cx6="http://schemas.microsoft.com/office/drawing/2016/5/12/chartex" xmlns:cx7="http://schemas.microsoft.com/office/drawing/2016/5/13/chartex" xmlns:cx8="http://schemas.microsoft.com/office/drawing/2016/5/14/chartex" xmlns:mc="http://schemas.openxmlformats.org/markup-compatibility/2006" xmlns:aink="http://schemas.microsoft.com/office/drawing/2016/ink" xmlns:am3d="http://schemas.microsoft.com/office/drawing/2017/model3d" xmlns:o="urn:schemas-microsoft-com:office:office" xmlns:oel="http://schemas.microsoft.com/office/2019/extlst" xmlns:r="http://schemas.openxmlformats.org/officeDocument/2006/relationships" xmlns:m="http://schemas.openxmlformats.org/officeDocument/2006/math" xmlns:v="urn:schemas-microsoft-com:vml" xmlns:wp14="http://schemas.microsoft.com/office/word/2010/wordprocessingDrawing" xmlns:wp="http://schemas.openxmlformats.org/drawingml/2006/wordprocessingDrawing" xmlns:w10="urn:schemas-microsoft-com:office:word" xmlns:w="http://schemas.openxmlformats.org/wordprocessingml/2006/main" xmlns:w14="http://schemas.microsoft.com/office/word/2010/wordml" xmlns:w15="http://schemas.microsoft.com/office/word/2012/wordml" xmlns:w16cex="http://schemas.microsoft.com/office/word/2018/wordml/cex" xmlns:w16cid="http://schemas.microsoft.com/office/word/2016/wordml/cid" xmlns:w16="http://schemas.microsoft.com/office/word/2018/wordml" xmlns:w16du="http://schemas.microsoft.com/office/word/2023/wordml/word16du" xmlns:w16sdtdh="http://schemas.microsoft.com/office/word/2020/wordml/sdtdatahash" xmlns:w16se="http://schemas.microsoft.com/office/word/2015/wordml/symex" xmlns:wpg="http://schemas.microsoft.com/office/word/2010/wordprocessingGroup" xmlns:wpi="http://schemas.microsoft.com/office/word/2010/wordprocessingInk" xmlns:wne="http://schemas.microsoft.com/office/word/2006/wordml" xmlns:wps="http://schemas.microsoft.com/office/word/2010/wordprocessingShape" mc:Ignorable="w14 w15 w16se w16cid w16 w16cex w16sdtdh w16du wp14">
   <w:body>
     <w:p>
       <w:pPr>
@@ -945,11 +945,62 @@
       <w:pPr>
         <w:rPr>
           <w:rFonts w:ascii="Calibri" w:eastAsia="Calibri" w:hAnsi="Calibri" w:cs="Calibri"/>
-          <w:sz w:val="22"/>
-          <w:szCs w:val="22"/>
-          <w:lang w:val="pt-BR"/>
-        </w:rPr>
-      </w:pPr>
+          <w:b/>
+          <w:bCs/>
+          <w:sz w:val="22"/>
+          <w:szCs w:val="22"/>
+          <w:lang w:val="pt-BR"/>
+        </w:rPr>
+      </w:pPr>
+      <w:r>
+        <w:rPr>
+          <w:rFonts w:ascii="Calibri" w:eastAsia="Calibri" w:hAnsi="Calibri" w:cs="Calibri"/>
+          <w:b/>
+          <w:bCs/>
+          <w:sz w:val="22"/>
+          <w:szCs w:val="22"/>
+          <w:lang w:val="pt-BR"/>
+        </w:rPr>
+        <w:t xml:space="preserve">28/03 – </w:t>
+      </w:r>
+    </w:p>
+    <w:p>
+      <w:pPr>
+        <w:rPr>
+          <w:rFonts w:ascii="Calibri" w:eastAsia="Calibri" w:hAnsi="Calibri" w:cs="Calibri"/>
+          <w:sz w:val="22"/>
+          <w:szCs w:val="22"/>
+          <w:lang w:val="pt-BR"/>
+        </w:rPr>
+      </w:pPr>
+      <w:r>
+        <w:rPr>
+          <w:rFonts w:ascii="Calibri" w:eastAsia="Calibri" w:hAnsi="Calibri" w:cs="Calibri"/>
+          <w:sz w:val="22"/>
+          <w:szCs w:val="22"/>
+          <w:lang w:val="pt-BR"/>
+        </w:rPr>
+        <w:t>Nesta aula, fizemos a daily e foi dito por mim que apesar de não ter conseguido me reunir com minha equipe no fim de semana, consegui ajudar colocando os mockups na wiki do projeto.</w:t>
+      </w:r>
+    </w:p>
+    <w:p>
+      <w:pPr>
+        <w:rPr>
+          <w:rFonts w:ascii="Calibri" w:eastAsia="Calibri" w:hAnsi="Calibri" w:cs="Calibri"/>
+          <w:sz w:val="22"/>
+          <w:szCs w:val="22"/>
+          <w:lang w:val="pt-BR"/>
+        </w:rPr>
+      </w:pPr>
+      <w:r>
+        <w:rPr>
+          <w:rFonts w:ascii="Calibri" w:eastAsia="Calibri" w:hAnsi="Calibri" w:cs="Calibri"/>
+          <w:sz w:val="22"/>
+          <w:szCs w:val="22"/>
+          <w:lang w:val="pt-BR"/>
+        </w:rPr>
+        <w:t>Após a daily, trabalhamos em aula e consegui discutir o banco de dados com meus colegas de equipe e também ajudei bastante meu squad no front-end, que estavam com dificuldade de fazer um modal.</w:t>
+      </w:r>
     </w:p>
     <w:p>
       <w:pPr>
@@ -982,7 +1033,7 @@
 </file>
 
 <file path=word/styles.xml><?xml version="1.0" encoding="utf-8"?>
-<w:styles xmlns:mc="http://schemas.openxmlformats.org/markup-compatibility/2006" xmlns:r="http://schemas.openxmlformats.org/officeDocument/2006/relationships" xmlns:w="http://schemas.openxmlformats.org/wordprocessingml/2006/main" xmlns:w14="http://schemas.microsoft.com/office/word/2010/wordml" xmlns:w15="http://schemas.microsoft.com/office/word/2012/wordml" xmlns:w16cex="http://schemas.microsoft.com/office/word/2018/wordml/cex" xmlns:w16cid="http://schemas.microsoft.com/office/word/2016/wordml/cid" xmlns:w16="http://schemas.microsoft.com/office/word/2018/wordml" xmlns:w16sdtdh="http://schemas.microsoft.com/office/word/2020/wordml/sdtdatahash" xmlns:w16se="http://schemas.microsoft.com/office/word/2015/wordml/symex" mc:Ignorable="w14 w15 w16se w16cid w16 w16cex w16sdtdh">
+<w:styles xmlns:mc="http://schemas.openxmlformats.org/markup-compatibility/2006" xmlns:r="http://schemas.openxmlformats.org/officeDocument/2006/relationships" xmlns:w="http://schemas.openxmlformats.org/wordprocessingml/2006/main" xmlns:w14="http://schemas.microsoft.com/office/word/2010/wordml" xmlns:w15="http://schemas.microsoft.com/office/word/2012/wordml" xmlns:w16cex="http://schemas.microsoft.com/office/word/2018/wordml/cex" xmlns:w16cid="http://schemas.microsoft.com/office/word/2016/wordml/cid" xmlns:w16="http://schemas.microsoft.com/office/word/2018/wordml" xmlns:w16du="http://schemas.microsoft.com/office/word/2023/wordml/word16du" xmlns:w16sdtdh="http://schemas.microsoft.com/office/word/2020/wordml/sdtdatahash" xmlns:w16se="http://schemas.microsoft.com/office/word/2015/wordml/symex" mc:Ignorable="w14 w15 w16se w16cid w16 w16cex w16sdtdh w16du">
   <w:docDefaults>
     <w:rPrDefault>
       <w:rPr>

</xml_diff>

<commit_message>
add: daily e início do RA
</commit_message>
<xml_diff>
--- a/daily/daily.docx
+++ b/daily/daily.docx
@@ -1085,6 +1085,127 @@
           <w:lang w:val="pt-BR"/>
         </w:rPr>
         <w:t>04/04 –</w:t>
+      </w:r>
+    </w:p>
+    <w:p>
+      <w:pPr>
+        <w:rPr>
+          <w:rFonts w:ascii="Calibri" w:eastAsia="Calibri" w:hAnsi="Calibri" w:cs="Calibri"/>
+          <w:sz w:val="22"/>
+          <w:szCs w:val="22"/>
+          <w:lang w:val="pt-BR"/>
+        </w:rPr>
+      </w:pPr>
+      <w:r>
+        <w:rPr>
+          <w:rFonts w:ascii="Calibri" w:eastAsia="Calibri" w:hAnsi="Calibri" w:cs="Calibri"/>
+          <w:sz w:val="22"/>
+          <w:szCs w:val="22"/>
+          <w:lang w:val="pt-BR"/>
+        </w:rPr>
+        <w:t>Pedi mais ajuda para o Carlucci para completar o CRUD de professores</w:t>
+      </w:r>
+    </w:p>
+    <w:p>
+      <w:pPr>
+        <w:rPr>
+          <w:rFonts w:ascii="Calibri" w:eastAsia="Calibri" w:hAnsi="Calibri" w:cs="Calibri"/>
+          <w:sz w:val="22"/>
+          <w:szCs w:val="22"/>
+          <w:lang w:val="pt-BR"/>
+        </w:rPr>
+      </w:pPr>
+    </w:p>
+    <w:p>
+      <w:pPr>
+        <w:rPr>
+          <w:rFonts w:ascii="Calibri" w:eastAsia="Calibri" w:hAnsi="Calibri" w:cs="Calibri"/>
+          <w:b/>
+          <w:bCs/>
+          <w:sz w:val="22"/>
+          <w:szCs w:val="22"/>
+          <w:lang w:val="pt-BR"/>
+        </w:rPr>
+      </w:pPr>
+      <w:r>
+        <w:rPr>
+          <w:rFonts w:ascii="Calibri" w:eastAsia="Calibri" w:hAnsi="Calibri" w:cs="Calibri"/>
+          <w:b/>
+          <w:bCs/>
+          <w:sz w:val="22"/>
+          <w:szCs w:val="22"/>
+          <w:lang w:val="pt-BR"/>
+        </w:rPr>
+        <w:lastRenderedPageBreak/>
+        <w:t xml:space="preserve">08/04 </w:t>
+      </w:r>
+      <w:r>
+        <w:rPr>
+          <w:rFonts w:ascii="Calibri" w:eastAsia="Calibri" w:hAnsi="Calibri" w:cs="Calibri"/>
+          <w:b/>
+          <w:bCs/>
+          <w:sz w:val="22"/>
+          <w:szCs w:val="22"/>
+          <w:lang w:val="pt-BR"/>
+        </w:rPr>
+        <w:t>–</w:t>
+      </w:r>
+    </w:p>
+    <w:p>
+      <w:pPr>
+        <w:rPr>
+          <w:rFonts w:ascii="Calibri" w:eastAsia="Calibri" w:hAnsi="Calibri" w:cs="Calibri"/>
+          <w:sz w:val="22"/>
+          <w:szCs w:val="22"/>
+          <w:lang w:val="pt-BR"/>
+        </w:rPr>
+      </w:pPr>
+      <w:r>
+        <w:rPr>
+          <w:rFonts w:ascii="Calibri" w:eastAsia="Calibri" w:hAnsi="Calibri" w:cs="Calibri"/>
+          <w:sz w:val="22"/>
+          <w:szCs w:val="22"/>
+          <w:lang w:val="pt-BR"/>
+        </w:rPr>
+        <w:t xml:space="preserve">Apresentamos tudo que foi desenvolvido para o stakeholder. (Escopo primário do calendário, listagem de turmas, modal de editar turmas, modal de cadastro, etc...) </w:t>
+      </w:r>
+    </w:p>
+    <w:p>
+      <w:pPr>
+        <w:rPr>
+          <w:rFonts w:ascii="Calibri" w:eastAsia="Calibri" w:hAnsi="Calibri" w:cs="Calibri"/>
+          <w:sz w:val="22"/>
+          <w:szCs w:val="22"/>
+          <w:lang w:val="pt-BR"/>
+        </w:rPr>
+      </w:pPr>
+      <w:r>
+        <w:rPr>
+          <w:rFonts w:ascii="Calibri" w:eastAsia="Calibri" w:hAnsi="Calibri" w:cs="Calibri"/>
+          <w:sz w:val="22"/>
+          <w:szCs w:val="22"/>
+          <w:lang w:val="pt-BR"/>
+        </w:rPr>
+        <w:t>O stakeholder gostou da apresentação, questionou a possibilidade de implementar coisas extras, mas foi “barrada” pela ages IV, percebemos que ela está bem mutável na ideia e que, conforme os dias vão passando, podem surgir novas ideias dela.</w:t>
+      </w:r>
+    </w:p>
+    <w:p>
+      <w:pPr>
+        <w:rPr>
+          <w:rFonts w:ascii="Calibri" w:eastAsia="Calibri" w:hAnsi="Calibri" w:cs="Calibri"/>
+          <w:sz w:val="22"/>
+          <w:szCs w:val="22"/>
+          <w:lang w:val="pt-BR"/>
+        </w:rPr>
+      </w:pPr>
+      <w:r>
+        <w:rPr>
+          <w:rFonts w:ascii="Calibri" w:eastAsia="Calibri" w:hAnsi="Calibri" w:cs="Calibri"/>
+          <w:sz w:val="22"/>
+          <w:szCs w:val="22"/>
+          <w:lang w:val="pt-BR"/>
+        </w:rPr>
+        <w:t>Fizemos a retrospectiva, nela foi pontuada a falta de realização de tarefas de alguns integrantes do squad.</w:t>
       </w:r>
     </w:p>
     <w:p>

</xml_diff>

<commit_message>
add: fim de relatorio de andamento
</commit_message>
<xml_diff>
--- a/daily/daily.docx
+++ b/daily/daily.docx
@@ -1207,6 +1207,68 @@
         </w:rPr>
         <w:t>Fizemos a retrospectiva, nela foi pontuada a falta de realização de tarefas de alguns integrantes do squad.</w:t>
       </w:r>
+    </w:p>
+    <w:p>
+      <w:pPr>
+        <w:rPr>
+          <w:rFonts w:ascii="Calibri" w:eastAsia="Calibri" w:hAnsi="Calibri" w:cs="Calibri"/>
+          <w:sz w:val="22"/>
+          <w:szCs w:val="22"/>
+          <w:lang w:val="pt-BR"/>
+        </w:rPr>
+      </w:pPr>
+    </w:p>
+    <w:p>
+      <w:pPr>
+        <w:rPr>
+          <w:rFonts w:ascii="Calibri" w:eastAsia="Calibri" w:hAnsi="Calibri" w:cs="Calibri"/>
+          <w:b/>
+          <w:bCs/>
+          <w:sz w:val="22"/>
+          <w:szCs w:val="22"/>
+          <w:lang w:val="pt-BR"/>
+        </w:rPr>
+      </w:pPr>
+      <w:r>
+        <w:rPr>
+          <w:rFonts w:ascii="Calibri" w:eastAsia="Calibri" w:hAnsi="Calibri" w:cs="Calibri"/>
+          <w:b/>
+          <w:bCs/>
+          <w:sz w:val="22"/>
+          <w:szCs w:val="22"/>
+          <w:lang w:val="pt-BR"/>
+        </w:rPr>
+        <w:t xml:space="preserve">10/04 – </w:t>
+      </w:r>
+    </w:p>
+    <w:p>
+      <w:pPr>
+        <w:rPr>
+          <w:rFonts w:ascii="Calibri" w:eastAsia="Calibri" w:hAnsi="Calibri" w:cs="Calibri"/>
+          <w:sz w:val="22"/>
+          <w:szCs w:val="22"/>
+          <w:lang w:val="pt-BR"/>
+        </w:rPr>
+      </w:pPr>
+      <w:r>
+        <w:rPr>
+          <w:rFonts w:ascii="Calibri" w:eastAsia="Calibri" w:hAnsi="Calibri" w:cs="Calibri"/>
+          <w:sz w:val="22"/>
+          <w:szCs w:val="22"/>
+          <w:lang w:val="pt-BR"/>
+        </w:rPr>
+        <w:t>Fizemos a planning do projeto e decidimos manter as mesmas squads até a próxima semana para conseguirmos acabar todas as dívidas técnicas mantidas da última sprint.</w:t>
+      </w:r>
+    </w:p>
+    <w:p>
+      <w:pPr>
+        <w:rPr>
+          <w:rFonts w:ascii="Calibri" w:eastAsia="Calibri" w:hAnsi="Calibri" w:cs="Calibri"/>
+          <w:sz w:val="22"/>
+          <w:szCs w:val="22"/>
+          <w:lang w:val="pt-BR"/>
+        </w:rPr>
+      </w:pPr>
     </w:p>
     <w:p>
       <w:pPr>

</xml_diff>

<commit_message>
add: daily de 15/4
</commit_message>
<xml_diff>
--- a/daily/daily.docx
+++ b/daily/daily.docx
@@ -1258,6 +1258,88 @@
           <w:lang w:val="pt-BR"/>
         </w:rPr>
         <w:t>Fizemos a planning do projeto e decidimos manter as mesmas squads até a próxima semana para conseguirmos acabar todas as dívidas técnicas mantidas da última sprint.</w:t>
+      </w:r>
+      <w:r>
+        <w:rPr>
+          <w:rFonts w:ascii="Calibri" w:eastAsia="Calibri" w:hAnsi="Calibri" w:cs="Calibri"/>
+          <w:sz w:val="22"/>
+          <w:szCs w:val="22"/>
+          <w:lang w:val="pt-BR"/>
+        </w:rPr>
+        <w:t xml:space="preserve"> </w:t>
+      </w:r>
+    </w:p>
+    <w:p>
+      <w:pPr>
+        <w:rPr>
+          <w:rFonts w:ascii="Calibri" w:eastAsia="Calibri" w:hAnsi="Calibri" w:cs="Calibri"/>
+          <w:sz w:val="22"/>
+          <w:szCs w:val="22"/>
+          <w:lang w:val="pt-BR"/>
+        </w:rPr>
+      </w:pPr>
+    </w:p>
+    <w:p>
+      <w:pPr>
+        <w:rPr>
+          <w:rFonts w:ascii="Calibri" w:eastAsia="Calibri" w:hAnsi="Calibri" w:cs="Calibri"/>
+          <w:b/>
+          <w:bCs/>
+          <w:sz w:val="22"/>
+          <w:szCs w:val="22"/>
+          <w:lang w:val="pt-BR"/>
+        </w:rPr>
+      </w:pPr>
+      <w:r>
+        <w:rPr>
+          <w:rFonts w:ascii="Calibri" w:eastAsia="Calibri" w:hAnsi="Calibri" w:cs="Calibri"/>
+          <w:b/>
+          <w:bCs/>
+          <w:sz w:val="22"/>
+          <w:szCs w:val="22"/>
+          <w:lang w:val="pt-BR"/>
+        </w:rPr>
+        <w:t>15/04 –</w:t>
+      </w:r>
+    </w:p>
+    <w:p>
+      <w:pPr>
+        <w:ind w:firstLine="720"/>
+        <w:rPr>
+          <w:rFonts w:ascii="Calibri" w:eastAsia="Calibri" w:hAnsi="Calibri" w:cs="Calibri"/>
+          <w:sz w:val="22"/>
+          <w:szCs w:val="22"/>
+          <w:lang w:val="pt-BR"/>
+        </w:rPr>
+      </w:pPr>
+      <w:r>
+        <w:rPr>
+          <w:rFonts w:ascii="Calibri" w:eastAsia="Calibri" w:hAnsi="Calibri" w:cs="Calibri"/>
+          <w:sz w:val="22"/>
+          <w:szCs w:val="22"/>
+          <w:lang w:val="pt-BR"/>
+        </w:rPr>
+        <w:t>Hoje tive a 1:1 com o professor e citei meus pontos, dificuldade em cooperar com o banco de dados pela forte personalidade do meu colega de equipe mauro e também citei como estou feliz com meu desempenho de fazer as tarefas e ao mesmo tempo ajudar meus colegas.</w:t>
+      </w:r>
+    </w:p>
+    <w:p>
+      <w:pPr>
+        <w:rPr>
+          <w:rFonts w:ascii="Calibri" w:eastAsia="Calibri" w:hAnsi="Calibri" w:cs="Calibri"/>
+          <w:sz w:val="22"/>
+          <w:szCs w:val="22"/>
+          <w:lang w:val="pt-BR"/>
+        </w:rPr>
+      </w:pPr>
+      <w:r>
+        <w:rPr>
+          <w:rFonts w:ascii="Calibri" w:eastAsia="Calibri" w:hAnsi="Calibri" w:cs="Calibri"/>
+          <w:sz w:val="22"/>
+          <w:szCs w:val="22"/>
+          <w:lang w:val="pt-BR"/>
+        </w:rPr>
+        <w:tab/>
+        <w:t>Ontem ajudei o Lucas (ages I da minha squad) a renomear a branch que ele tinha feito o CRUD do plano de ensino. Também ajudei a carol(AgesII) a implementar o filtro de aulas por aluno.</w:t>
       </w:r>
     </w:p>
     <w:p>

</xml_diff>